<commit_message>
Redaksjonelle justeringer etter Jennys kommentarer
</commit_message>
<xml_diff>
--- a/docs/files/Mal-tilbakemeldinger.docx
+++ b/docs/files/Mal-tilbakemeldinger.docx
@@ -18,50 +18,25 @@
           <w:sz w:val="28"/>
           <w:szCs w:val="28"/>
         </w:rPr>
-        <w:t>Mal for tilbakemeldinger på høringsversjonene</w:t>
-      </w:r>
-    </w:p>
-    <w:p>
-      <w:pPr>
-        <w:rPr>
-          <w:i/>
-          <w:iCs/>
-        </w:rPr>
-      </w:pPr>
-      <w:r>
-        <w:rPr>
-          <w:i/>
-          <w:iCs/>
-        </w:rPr>
-        <w:t xml:space="preserve">Denne malen skal brukes til å gi detaljerte tilbakemeldinger </w:t>
+        <w:t xml:space="preserve">Mal for konkrete tilbakemeldinger på </w:t>
       </w:r>
       <w:r>
         <w:rPr>
-          <w:i/>
-          <w:iCs/>
+          <w:b/>
+          <w:bCs/>
+          <w:sz w:val="28"/>
+          <w:szCs w:val="28"/>
         </w:rPr>
-        <w:t>på</w:t>
+        <w:t>h</w:t>
       </w:r>
       <w:r>
         <w:rPr>
-          <w:i/>
-          <w:iCs/>
+          <w:b/>
+          <w:bCs/>
+          <w:sz w:val="28"/>
+          <w:szCs w:val="28"/>
         </w:rPr>
-        <w:t xml:space="preserve"> innholdet</w:t>
-      </w:r>
-      <w:r>
-        <w:rPr>
-          <w:i/>
-          <w:iCs/>
-        </w:rPr>
-        <w:t xml:space="preserve"> i</w:t>
-      </w:r>
-      <w:r>
-        <w:rPr>
-          <w:i/>
-          <w:iCs/>
-        </w:rPr>
-        <w:t xml:space="preserve"> utkastene.</w:t>
+        <w:t>øringsversjonene</w:t>
       </w:r>
     </w:p>
     <w:p>
@@ -74,79 +49,46 @@
         <w:t>Gjelder høringsversjonen til (kryss av)</w:t>
       </w:r>
     </w:p>
-    <w:tbl>
-      <w:tblPr>
-        <w:tblStyle w:val="Tabellrutenett"/>
-        <w:tblW w:w="0" w:type="auto"/>
-        <w:tblLook w:val="04A0" w:firstRow="1" w:lastRow="0" w:firstColumn="1" w:lastColumn="0" w:noHBand="0" w:noVBand="1"/>
-      </w:tblPr>
-      <w:tblGrid>
-        <w:gridCol w:w="279"/>
-        <w:gridCol w:w="13715"/>
-      </w:tblGrid>
-      <w:tr>
-        <w:tc>
-          <w:tcPr>
-            <w:tcW w:w="279" w:type="dxa"/>
-            <w:tcBorders>
-              <w:right w:val="single" w:sz="4" w:space="0" w:color="auto"/>
-            </w:tcBorders>
-          </w:tcPr>
-          <w:p/>
-        </w:tc>
-        <w:tc>
-          <w:tcPr>
-            <w:tcW w:w="13715" w:type="dxa"/>
-            <w:tcBorders>
-              <w:top w:val="nil"/>
-              <w:left w:val="single" w:sz="4" w:space="0" w:color="auto"/>
-              <w:bottom w:val="nil"/>
-              <w:right w:val="nil"/>
-            </w:tcBorders>
-          </w:tcPr>
-          <w:p>
-            <w:r>
-              <w:rPr>
-                <w:i/>
-                <w:iCs/>
-              </w:rPr>
-              <w:t>Forvaltningsstandard for begrepsbeskrivelser (SKOS-AP-NO-Begrep)</w:t>
-            </w:r>
-          </w:p>
-        </w:tc>
-      </w:tr>
-      <w:tr>
-        <w:tc>
-          <w:tcPr>
-            <w:tcW w:w="279" w:type="dxa"/>
-            <w:tcBorders>
-              <w:right w:val="single" w:sz="4" w:space="0" w:color="auto"/>
-            </w:tcBorders>
-          </w:tcPr>
-          <w:p/>
-        </w:tc>
-        <w:tc>
-          <w:tcPr>
-            <w:tcW w:w="13715" w:type="dxa"/>
-            <w:tcBorders>
-              <w:top w:val="nil"/>
-              <w:left w:val="single" w:sz="4" w:space="0" w:color="auto"/>
-              <w:bottom w:val="nil"/>
-              <w:right w:val="nil"/>
-            </w:tcBorders>
-          </w:tcPr>
-          <w:p>
-            <w:r>
-              <w:rPr>
-                <w:i/>
-                <w:iCs/>
-              </w:rPr>
-              <w:t>TBX-AP-NO - Forvaltningsstandard for tilgjengeliggjøring av begrepsbeskrivelser basert på TBX</w:t>
-            </w:r>
-          </w:p>
-        </w:tc>
-      </w:tr>
-    </w:tbl>
+    <w:p>
+      <w:pPr>
+        <w:rPr>
+          <w:i/>
+          <w:iCs/>
+        </w:rPr>
+      </w:pPr>
+      <w:proofErr w:type="gramStart"/>
+      <w:r>
+        <w:t>[ ]</w:t>
+      </w:r>
+      <w:proofErr w:type="gramEnd"/>
+      <w:r>
+        <w:t xml:space="preserve"> </w:t>
+      </w:r>
+      <w:r>
+        <w:rPr>
+          <w:i/>
+          <w:iCs/>
+        </w:rPr>
+        <w:t>Forvaltningsstandard for begrepsbeskrivelser (SKOS-AP-NO-Begrep)</w:t>
+      </w:r>
+    </w:p>
+    <w:p>
+      <w:proofErr w:type="gramStart"/>
+      <w:r>
+        <w:t>[ ]</w:t>
+      </w:r>
+      <w:proofErr w:type="gramEnd"/>
+      <w:r>
+        <w:t xml:space="preserve"> </w:t>
+      </w:r>
+      <w:r>
+        <w:rPr>
+          <w:i/>
+          <w:iCs/>
+        </w:rPr>
+        <w:t>TBX-AP-NO - Forvaltningsstandard for tilgjengeliggjøring av begrepsbeskrivelser basert på TBX</w:t>
+      </w:r>
+    </w:p>
     <w:p>
       <w:pPr>
         <w:rPr>
@@ -162,6 +104,7 @@
       <w:tblPr>
         <w:tblStyle w:val="Tabellrutenett"/>
         <w:tblW w:w="14029" w:type="dxa"/>
+        <w:tblLayout w:type="fixed"/>
         <w:tblLook w:val="04A0" w:firstRow="1" w:lastRow="0" w:firstColumn="1" w:lastColumn="0" w:noHBand="0" w:noVBand="1"/>
       </w:tblPr>
       <w:tblGrid>
@@ -1020,7 +963,7 @@
     </w:tbl>
     <w:p/>
     <w:sectPr>
-      <w:footerReference w:type="default" r:id="rId9"/>
+      <w:footerReference w:type="default" r:id="rId6"/>
       <w:pgSz w:w="16838" w:h="11906" w:orient="landscape"/>
       <w:pgMar w:top="1417" w:right="1417" w:bottom="1417" w:left="1417" w:header="708" w:footer="708" w:gutter="0"/>
       <w:cols w:space="708"/>
@@ -1582,43 +1525,6 @@
     <w:uiPriority w:val="99"/>
     <w:rsid w:val="00EF630B"/>
   </w:style>
-  <w:style w:type="paragraph" w:styleId="Merknadstekst">
-    <w:name w:val="annotation text"/>
-    <w:basedOn w:val="Normal"/>
-    <w:link w:val="MerknadstekstTegn"/>
-    <w:uiPriority w:val="99"/>
-    <w:semiHidden/>
-    <w:unhideWhenUsed/>
-    <w:pPr>
-      <w:spacing w:line="240" w:lineRule="auto"/>
-    </w:pPr>
-    <w:rPr>
-      <w:sz w:val="20"/>
-      <w:szCs w:val="20"/>
-    </w:rPr>
-  </w:style>
-  <w:style w:type="character" w:customStyle="1" w:styleId="MerknadstekstTegn">
-    <w:name w:val="Merknadstekst Tegn"/>
-    <w:basedOn w:val="Standardskriftforavsnitt"/>
-    <w:link w:val="Merknadstekst"/>
-    <w:uiPriority w:val="99"/>
-    <w:semiHidden/>
-    <w:rPr>
-      <w:sz w:val="20"/>
-      <w:szCs w:val="20"/>
-    </w:rPr>
-  </w:style>
-  <w:style w:type="character" w:styleId="Merknadsreferanse">
-    <w:name w:val="annotation reference"/>
-    <w:basedOn w:val="Standardskriftforavsnitt"/>
-    <w:uiPriority w:val="99"/>
-    <w:semiHidden/>
-    <w:unhideWhenUsed/>
-    <w:rPr>
-      <w:sz w:val="16"/>
-      <w:szCs w:val="16"/>
-    </w:rPr>
-  </w:style>
 </w:styles>
 </file>
 
@@ -1915,186 +1821,4 @@
     </a:ext>
   </a:extLst>
 </a:theme>
-</file>
-
-<file path=customXml/item1.xml><?xml version="1.0" encoding="utf-8"?>
-<p:properties xmlns:p="http://schemas.microsoft.com/office/2006/metadata/properties" xmlns:xsi="http://www.w3.org/2001/XMLSchema-instance" xmlns:pc="http://schemas.microsoft.com/office/infopath/2007/PartnerControls">
-  <documentManagement/>
-</p:properties>
-</file>
-
-<file path=customXml/item2.xml><?xml version="1.0" encoding="utf-8"?>
-<?mso-contentType ?>
-<FormTemplates xmlns="http://schemas.microsoft.com/sharepoint/v3/contenttype/forms">
-  <Display>DocumentLibraryForm</Display>
-  <Edit>DocumentLibraryForm</Edit>
-  <New>DocumentLibraryForm</New>
-</FormTemplates>
-</file>
-
-<file path=customXml/item3.xml><?xml version="1.0" encoding="utf-8"?>
-<ct:contentTypeSchema xmlns:ct="http://schemas.microsoft.com/office/2006/metadata/contentType" xmlns:ma="http://schemas.microsoft.com/office/2006/metadata/properties/metaAttributes" ct:_="" ma:_="" ma:contentTypeName="Dokument" ma:contentTypeID="0x01010072DE69DB68AB314E991D5766E0010AA5" ma:contentTypeVersion="2" ma:contentTypeDescription="Opprett et nytt dokument." ma:contentTypeScope="" ma:versionID="55c36084e7109f89c571b4cb1f85154f">
-  <xsd:schema xmlns:xsd="http://www.w3.org/2001/XMLSchema" xmlns:xs="http://www.w3.org/2001/XMLSchema" xmlns:p="http://schemas.microsoft.com/office/2006/metadata/properties" xmlns:ns2="30151b72-3673-4949-92de-d9ac36d32cdc" targetNamespace="http://schemas.microsoft.com/office/2006/metadata/properties" ma:root="true" ma:fieldsID="99f4b2f8142d7e4e010f38b5018f3ec2" ns2:_="">
-    <xsd:import namespace="30151b72-3673-4949-92de-d9ac36d32cdc"/>
-    <xsd:element name="properties">
-      <xsd:complexType>
-        <xsd:sequence>
-          <xsd:element name="documentManagement">
-            <xsd:complexType>
-              <xsd:all>
-                <xsd:element ref="ns2:MediaServiceMetadata" minOccurs="0"/>
-                <xsd:element ref="ns2:MediaServiceFastMetadata" minOccurs="0"/>
-              </xsd:all>
-            </xsd:complexType>
-          </xsd:element>
-        </xsd:sequence>
-      </xsd:complexType>
-    </xsd:element>
-  </xsd:schema>
-  <xsd:schema xmlns:xsd="http://www.w3.org/2001/XMLSchema" xmlns:xs="http://www.w3.org/2001/XMLSchema" xmlns:dms="http://schemas.microsoft.com/office/2006/documentManagement/types" xmlns:pc="http://schemas.microsoft.com/office/infopath/2007/PartnerControls" targetNamespace="30151b72-3673-4949-92de-d9ac36d32cdc" elementFormDefault="qualified">
-    <xsd:import namespace="http://schemas.microsoft.com/office/2006/documentManagement/types"/>
-    <xsd:import namespace="http://schemas.microsoft.com/office/infopath/2007/PartnerControls"/>
-    <xsd:element name="MediaServiceMetadata" ma:index="8" nillable="true" ma:displayName="MediaServiceMetadata" ma:hidden="true" ma:internalName="MediaServiceMetadata" ma:readOnly="true">
-      <xsd:simpleType>
-        <xsd:restriction base="dms:Note"/>
-      </xsd:simpleType>
-    </xsd:element>
-    <xsd:element name="MediaServiceFastMetadata" ma:index="9" nillable="true" ma:displayName="MediaServiceFastMetadata" ma:hidden="true" ma:internalName="MediaServiceFastMetadata" ma:readOnly="true">
-      <xsd:simpleType>
-        <xsd:restriction base="dms:Note"/>
-      </xsd:simpleType>
-    </xsd:element>
-  </xsd:schema>
-  <xsd:schema xmlns="http://schemas.openxmlformats.org/package/2006/metadata/core-properties" xmlns:xsd="http://www.w3.org/2001/XMLSchema" xmlns:xsi="http://www.w3.org/2001/XMLSchema-instance" xmlns:dc="http://purl.org/dc/elements/1.1/" xmlns:dcterms="http://purl.org/dc/terms/" xmlns:odoc="http://schemas.microsoft.com/internal/obd" targetNamespace="http://schemas.openxmlformats.org/package/2006/metadata/core-properties" elementFormDefault="qualified" attributeFormDefault="unqualified" blockDefault="#all">
-    <xsd:import namespace="http://purl.org/dc/elements/1.1/" schemaLocation="http://dublincore.org/schemas/xmls/qdc/2003/04/02/dc.xsd"/>
-    <xsd:import namespace="http://purl.org/dc/terms/" schemaLocation="http://dublincore.org/schemas/xmls/qdc/2003/04/02/dcterms.xsd"/>
-    <xsd:element name="coreProperties" type="CT_coreProperties"/>
-    <xsd:complexType name="CT_coreProperties">
-      <xsd:all>
-        <xsd:element ref="dc:creator" minOccurs="0" maxOccurs="1"/>
-        <xsd:element ref="dcterms:created" minOccurs="0" maxOccurs="1"/>
-        <xsd:element ref="dc:identifier" minOccurs="0" maxOccurs="1"/>
-        <xsd:element name="contentType" minOccurs="0" maxOccurs="1" type="xsd:string" ma:index="0" ma:displayName="Innholdstype"/>
-        <xsd:element ref="dc:title" minOccurs="0" maxOccurs="1" ma:index="4" ma:displayName="Tittel"/>
-        <xsd:element ref="dc:subject" minOccurs="0" maxOccurs="1"/>
-        <xsd:element ref="dc:description" minOccurs="0" maxOccurs="1"/>
-        <xsd:element name="keywords" minOccurs="0" maxOccurs="1" type="xsd:string"/>
-        <xsd:element ref="dc:language" minOccurs="0" maxOccurs="1"/>
-        <xsd:element name="category" minOccurs="0" maxOccurs="1" type="xsd:string"/>
-        <xsd:element name="version" minOccurs="0" maxOccurs="1" type="xsd:string"/>
-        <xsd:element name="revision" minOccurs="0" maxOccurs="1" type="xsd:string">
-          <xsd:annotation>
-            <xsd:documentation>
-                        This value indicates the number of saves or revisions. The application is responsible for updating this value after each revision.
-                    </xsd:documentation>
-          </xsd:annotation>
-        </xsd:element>
-        <xsd:element name="lastModifiedBy" minOccurs="0" maxOccurs="1" type="xsd:string"/>
-        <xsd:element ref="dcterms:modified" minOccurs="0" maxOccurs="1"/>
-        <xsd:element name="contentStatus" minOccurs="0" maxOccurs="1" type="xsd:string"/>
-      </xsd:all>
-    </xsd:complexType>
-  </xsd:schema>
-  <xs:schema xmlns:pc="http://schemas.microsoft.com/office/infopath/2007/PartnerControls" xmlns:xs="http://www.w3.org/2001/XMLSchema" targetNamespace="http://schemas.microsoft.com/office/infopath/2007/PartnerControls" elementFormDefault="qualified" attributeFormDefault="unqualified">
-    <xs:element name="Person">
-      <xs:complexType>
-        <xs:sequence>
-          <xs:element ref="pc:DisplayName" minOccurs="0"/>
-          <xs:element ref="pc:AccountId" minOccurs="0"/>
-          <xs:element ref="pc:AccountType" minOccurs="0"/>
-        </xs:sequence>
-      </xs:complexType>
-    </xs:element>
-    <xs:element name="DisplayName" type="xs:string"/>
-    <xs:element name="AccountId" type="xs:string"/>
-    <xs:element name="AccountType" type="xs:string"/>
-    <xs:element name="BDCAssociatedEntity">
-      <xs:complexType>
-        <xs:sequence>
-          <xs:element ref="pc:BDCEntity" minOccurs="0" maxOccurs="unbounded"/>
-        </xs:sequence>
-        <xs:attribute ref="pc:EntityNamespace"/>
-        <xs:attribute ref="pc:EntityName"/>
-        <xs:attribute ref="pc:SystemInstanceName"/>
-        <xs:attribute ref="pc:AssociationName"/>
-      </xs:complexType>
-    </xs:element>
-    <xs:attribute name="EntityNamespace" type="xs:string"/>
-    <xs:attribute name="EntityName" type="xs:string"/>
-    <xs:attribute name="SystemInstanceName" type="xs:string"/>
-    <xs:attribute name="AssociationName" type="xs:string"/>
-    <xs:element name="BDCEntity">
-      <xs:complexType>
-        <xs:sequence>
-          <xs:element ref="pc:EntityDisplayName" minOccurs="0"/>
-          <xs:element ref="pc:EntityInstanceReference" minOccurs="0"/>
-          <xs:element ref="pc:EntityId1" minOccurs="0"/>
-          <xs:element ref="pc:EntityId2" minOccurs="0"/>
-          <xs:element ref="pc:EntityId3" minOccurs="0"/>
-          <xs:element ref="pc:EntityId4" minOccurs="0"/>
-          <xs:element ref="pc:EntityId5" minOccurs="0"/>
-        </xs:sequence>
-      </xs:complexType>
-    </xs:element>
-    <xs:element name="EntityDisplayName" type="xs:string"/>
-    <xs:element name="EntityInstanceReference" type="xs:string"/>
-    <xs:element name="EntityId1" type="xs:string"/>
-    <xs:element name="EntityId2" type="xs:string"/>
-    <xs:element name="EntityId3" type="xs:string"/>
-    <xs:element name="EntityId4" type="xs:string"/>
-    <xs:element name="EntityId5" type="xs:string"/>
-    <xs:element name="Terms">
-      <xs:complexType>
-        <xs:sequence>
-          <xs:element ref="pc:TermInfo" minOccurs="0" maxOccurs="unbounded"/>
-        </xs:sequence>
-      </xs:complexType>
-    </xs:element>
-    <xs:element name="TermInfo">
-      <xs:complexType>
-        <xs:sequence>
-          <xs:element ref="pc:TermName" minOccurs="0"/>
-          <xs:element ref="pc:TermId" minOccurs="0"/>
-        </xs:sequence>
-      </xs:complexType>
-    </xs:element>
-    <xs:element name="TermName" type="xs:string"/>
-    <xs:element name="TermId" type="xs:string"/>
-  </xs:schema>
-</ct:contentTypeSchema>
-</file>
-
-<file path=customXml/itemProps1.xml><?xml version="1.0" encoding="utf-8"?>
-<ds:datastoreItem xmlns:ds="http://schemas.openxmlformats.org/officeDocument/2006/customXml" ds:itemID="{DA88146A-0385-4181-AA7D-877E21D18D42}">
-  <ds:schemaRefs>
-    <ds:schemaRef ds:uri="http://schemas.microsoft.com/office/2006/metadata/properties"/>
-    <ds:schemaRef ds:uri="http://schemas.microsoft.com/office/infopath/2007/PartnerControls"/>
-  </ds:schemaRefs>
-</ds:datastoreItem>
-</file>
-
-<file path=customXml/itemProps2.xml><?xml version="1.0" encoding="utf-8"?>
-<ds:datastoreItem xmlns:ds="http://schemas.openxmlformats.org/officeDocument/2006/customXml" ds:itemID="{447F9A0A-4EB6-4B7A-A710-D6442D6A8BB0}">
-  <ds:schemaRefs>
-    <ds:schemaRef ds:uri="http://schemas.microsoft.com/sharepoint/v3/contenttype/forms"/>
-  </ds:schemaRefs>
-</ds:datastoreItem>
-</file>
-
-<file path=customXml/itemProps3.xml><?xml version="1.0" encoding="utf-8"?>
-<ds:datastoreItem xmlns:ds="http://schemas.openxmlformats.org/officeDocument/2006/customXml" ds:itemID="{3E55DB33-5EF4-42C9-A329-DDA8B32E336D}">
-  <ds:schemaRefs>
-    <ds:schemaRef ds:uri="http://schemas.microsoft.com/office/2006/metadata/contentType"/>
-    <ds:schemaRef ds:uri="http://schemas.microsoft.com/office/2006/metadata/properties/metaAttributes"/>
-    <ds:schemaRef ds:uri="http://www.w3.org/2001/XMLSchema"/>
-    <ds:schemaRef ds:uri="http://schemas.microsoft.com/office/2006/metadata/properties"/>
-    <ds:schemaRef ds:uri="30151b72-3673-4949-92de-d9ac36d32cdc"/>
-    <ds:schemaRef ds:uri="http://schemas.microsoft.com/office/2006/documentManagement/types"/>
-    <ds:schemaRef ds:uri="http://schemas.microsoft.com/office/infopath/2007/PartnerControls"/>
-    <ds:schemaRef ds:uri="http://schemas.openxmlformats.org/package/2006/metadata/core-properties"/>
-    <ds:schemaRef ds:uri="http://purl.org/dc/elements/1.1/"/>
-    <ds:schemaRef ds:uri="http://purl.org/dc/terms/"/>
-    <ds:schemaRef ds:uri="http://schemas.microsoft.com/internal/obd"/>
-  </ds:schemaRefs>
-</ds:datastoreItem>
 </file>
</xml_diff>